<commit_message>
club stuff reponse pre terminer le cour yay
</commit_message>
<xml_diff>
--- a/Perso/club/tableauComparatif.docx
+++ b/Perso/club/tableauComparatif.docx
@@ -36,8 +36,13 @@
             </w:r>
             <w:proofErr w:type="spellEnd"/>
             <w:r>
-              <w:t xml:space="preserve"> Core</w:t>
-            </w:r>
+              <w:t xml:space="preserve"> </w:t>
+            </w:r>
+            <w:proofErr w:type="spellStart"/>
+            <w:r>
+              <w:t>Core</w:t>
+            </w:r>
+            <w:proofErr w:type="spellEnd"/>
           </w:p>
         </w:tc>
         <w:tc>
@@ -359,8 +364,13 @@
             </w:r>
             <w:proofErr w:type="spellEnd"/>
             <w:r>
-              <w:t xml:space="preserve"> Core</w:t>
-            </w:r>
+              <w:t xml:space="preserve"> </w:t>
+            </w:r>
+            <w:proofErr w:type="spellStart"/>
+            <w:r>
+              <w:t>Core</w:t>
+            </w:r>
+            <w:proofErr w:type="spellEnd"/>
           </w:p>
         </w:tc>
         <w:tc>
@@ -604,6 +614,9 @@
     </w:tbl>
     <w:p>
       <w:r>
+        <w:rPr>
+          <w:noProof/>
+        </w:rPr>
         <w:drawing>
           <wp:inline distT="0" distB="0" distL="0" distR="0" wp14:anchorId="2596778B" wp14:editId="72A9EBA7">
             <wp:extent cx="3334871" cy="1714109"/>
@@ -1961,7 +1974,15 @@
               <w:t xml:space="preserve"> ou Gazebo.</w:t>
             </w:r>
             <w:r>
-              <w:t xml:space="preserve"> (simulateur)</w:t>
+              <w:t xml:space="preserve"> (</w:t>
+            </w:r>
+            <w:proofErr w:type="gramStart"/>
+            <w:r>
+              <w:t>simulateur</w:t>
+            </w:r>
+            <w:proofErr w:type="gramEnd"/>
+            <w:r>
+              <w:t>)</w:t>
             </w:r>
           </w:p>
         </w:tc>
@@ -2069,10 +2090,7 @@
               <w:t>Si on veut changer de</w:t>
             </w:r>
             <w:r>
-              <w:t xml:space="preserve"> </w:t>
-            </w:r>
-            <w:r>
-              <w:t>microcontrôleurs</w:t>
+              <w:t xml:space="preserve"> microcontrôleurs</w:t>
             </w:r>
             <w:r>
               <w:t xml:space="preserve"> est compatible avec plusieurs + transition facile</w:t>
@@ -2152,6 +2170,28 @@
         </w:tc>
       </w:tr>
     </w:tbl>
+    <w:p/>
+    <w:p/>
+    <w:p>
+      <w:r>
+        <w:t>Simulation</w:t>
+      </w:r>
+    </w:p>
+    <w:p>
+      <w:r>
+        <w:br w:type="page"/>
+      </w:r>
+    </w:p>
+    <w:p>
+      <w:hyperlink r:id="rId8" w:history="1">
+        <w:r>
+          <w:rPr>
+            <w:rStyle w:val="Hyperlink"/>
+          </w:rPr>
+          <w:t>https://unity.com/fr/blog/engine-platform/robotics-simulation-is-easy-as-1-2-3</w:t>
+        </w:r>
+      </w:hyperlink>
+    </w:p>
     <w:p/>
     <w:sectPr>
       <w:pgSz w:w="12240" w:h="15840"/>
@@ -2936,6 +2976,7 @@
   <w:style w:type="character" w:default="1" w:styleId="DefaultParagraphFont">
     <w:name w:val="Default Paragraph Font"/>
     <w:uiPriority w:val="1"/>
+    <w:semiHidden/>
     <w:unhideWhenUsed/>
   </w:style>
   <w:style w:type="table" w:default="1" w:styleId="TableNormal">
@@ -3321,6 +3362,29 @@
     <w:rPr>
       <w:b/>
       <w:bCs/>
+    </w:rPr>
+  </w:style>
+  <w:style w:type="character" w:styleId="Hyperlink">
+    <w:name w:val="Hyperlink"/>
+    <w:basedOn w:val="DefaultParagraphFont"/>
+    <w:uiPriority w:val="99"/>
+    <w:unhideWhenUsed/>
+    <w:rsid w:val="00A5001A"/>
+    <w:rPr>
+      <w:color w:val="467886" w:themeColor="hyperlink"/>
+      <w:u w:val="single"/>
+    </w:rPr>
+  </w:style>
+  <w:style w:type="character" w:styleId="UnresolvedMention">
+    <w:name w:val="Unresolved Mention"/>
+    <w:basedOn w:val="DefaultParagraphFont"/>
+    <w:uiPriority w:val="99"/>
+    <w:semiHidden/>
+    <w:unhideWhenUsed/>
+    <w:rsid w:val="00A5001A"/>
+    <w:rPr>
+      <w:color w:val="605E5C"/>
+      <w:shd w:val="clear" w:color="auto" w:fill="E1DFDD"/>
     </w:rPr>
   </w:style>
 </w:styles>

</xml_diff>